<commit_message>
Finalizo home, empiezo contact
</commit_message>
<xml_diff>
--- a/assets/recursos/para challenge.docx
+++ b/assets/recursos/para challenge.docx
@@ -189,29 +189,7 @@
           <w:szCs w:val="21"/>
           <w:lang w:eastAsia="es-AR"/>
         </w:rPr>
-        <w:t>"width:100</w:t>
-      </w:r>
-      <w:proofErr w:type="gramStart"/>
-      <w:r>
-        <w:rPr>
-          <w:rFonts w:ascii="Consolas" w:eastAsia="Times New Roman" w:hAnsi="Consolas" w:cs="Times New Roman"/>
-          <w:color w:val="CE9178"/>
-          <w:sz w:val="21"/>
-          <w:szCs w:val="21"/>
-          <w:lang w:eastAsia="es-AR"/>
-        </w:rPr>
-        <w:t>px;height</w:t>
-      </w:r>
-      <w:proofErr w:type="gramEnd"/>
-      <w:r>
-        <w:rPr>
-          <w:rFonts w:ascii="Consolas" w:eastAsia="Times New Roman" w:hAnsi="Consolas" w:cs="Times New Roman"/>
-          <w:color w:val="CE9178"/>
-          <w:sz w:val="21"/>
-          <w:szCs w:val="21"/>
-          <w:lang w:eastAsia="es-AR"/>
-        </w:rPr>
-        <w:t>:100px;"</w:t>
+        <w:t>"width:100px;height:100px;"</w:t>
       </w:r>
       <w:r>
         <w:rPr>
@@ -296,32 +274,932 @@
     </w:p>
     <w:p>
       <w:r>
-        <w:t>Que ponga cuando se pase el mouse “</w:t>
-      </w:r>
-      <w:proofErr w:type="spellStart"/>
-      <w:r>
-        <w:t>mouseenter</w:t>
-      </w:r>
-      <w:proofErr w:type="spellEnd"/>
-      <w:r>
-        <w:t xml:space="preserve">” </w:t>
-      </w:r>
-      <w:proofErr w:type="spellStart"/>
-      <w:r>
-        <w:t>return</w:t>
-      </w:r>
-      <w:proofErr w:type="spellEnd"/>
-      <w:r>
-        <w:t xml:space="preserve"> </w:t>
-      </w:r>
-      <w:proofErr w:type="spellStart"/>
-      <w:r>
-        <w:t>to</w:t>
-      </w:r>
-      <w:proofErr w:type="spellEnd"/>
-      <w:r>
-        <w:t xml:space="preserve"> top.</w:t>
-      </w:r>
+        <w:t>Que ponga cuando se pase el mouse “mouseenter” return to top.</w:t>
+      </w:r>
+    </w:p>
+    <w:p/>
+    <w:p>
+      <w:pPr>
+        <w:shd w:val="clear" w:color="auto" w:fill="1E1E1E"/>
+        <w:spacing w:after="0" w:line="285" w:lineRule="atLeast"/>
+        <w:rPr>
+          <w:rFonts w:ascii="Consolas" w:eastAsia="Times New Roman" w:hAnsi="Consolas" w:cs="Times New Roman"/>
+          <w:color w:val="D4D4D4"/>
+          <w:sz w:val="21"/>
+          <w:szCs w:val="21"/>
+          <w:lang w:eastAsia="es-AR"/>
+        </w:rPr>
+      </w:pPr>
+      <w:r>
+        <w:rPr>
+          <w:rFonts w:ascii="Consolas" w:eastAsia="Times New Roman" w:hAnsi="Consolas" w:cs="Times New Roman"/>
+          <w:color w:val="D4D4D4"/>
+          <w:sz w:val="21"/>
+          <w:szCs w:val="21"/>
+          <w:lang w:eastAsia="es-AR"/>
+        </w:rPr>
+        <w:t>        </w:t>
+      </w:r>
+      <w:r>
+        <w:rPr>
+          <w:rFonts w:ascii="Consolas" w:eastAsia="Times New Roman" w:hAnsi="Consolas" w:cs="Times New Roman"/>
+          <w:color w:val="569CD6"/>
+          <w:sz w:val="21"/>
+          <w:szCs w:val="21"/>
+          <w:lang w:eastAsia="es-AR"/>
+        </w:rPr>
+        <w:t>function</w:t>
+      </w:r>
+      <w:r>
+        <w:rPr>
+          <w:rFonts w:ascii="Consolas" w:eastAsia="Times New Roman" w:hAnsi="Consolas" w:cs="Times New Roman"/>
+          <w:color w:val="D4D4D4"/>
+          <w:sz w:val="21"/>
+          <w:szCs w:val="21"/>
+          <w:lang w:eastAsia="es-AR"/>
+        </w:rPr>
+        <w:t> </w:t>
+      </w:r>
+      <w:r>
+        <w:rPr>
+          <w:rFonts w:ascii="Consolas" w:eastAsia="Times New Roman" w:hAnsi="Consolas" w:cs="Times New Roman"/>
+          <w:color w:val="DCDCAA"/>
+          <w:sz w:val="21"/>
+          <w:szCs w:val="21"/>
+          <w:lang w:eastAsia="es-AR"/>
+        </w:rPr>
+        <w:t>escuchadores</w:t>
+      </w:r>
+      <w:r>
+        <w:rPr>
+          <w:rFonts w:ascii="Consolas" w:eastAsia="Times New Roman" w:hAnsi="Consolas" w:cs="Times New Roman"/>
+          <w:color w:val="D4D4D4"/>
+          <w:sz w:val="21"/>
+          <w:szCs w:val="21"/>
+          <w:lang w:eastAsia="es-AR"/>
+        </w:rPr>
+        <w:t>(</w:t>
+      </w:r>
+      <w:r>
+        <w:rPr>
+          <w:rFonts w:ascii="Consolas" w:eastAsia="Times New Roman" w:hAnsi="Consolas" w:cs="Times New Roman"/>
+          <w:color w:val="9CDCFE"/>
+          <w:sz w:val="21"/>
+          <w:szCs w:val="21"/>
+          <w:lang w:eastAsia="es-AR"/>
+        </w:rPr>
+        <w:t>activo</w:t>
+      </w:r>
+      <w:r>
+        <w:rPr>
+          <w:rFonts w:ascii="Consolas" w:eastAsia="Times New Roman" w:hAnsi="Consolas" w:cs="Times New Roman"/>
+          <w:color w:val="D4D4D4"/>
+          <w:sz w:val="21"/>
+          <w:szCs w:val="21"/>
+          <w:lang w:eastAsia="es-AR"/>
+        </w:rPr>
+        <w:t>, </w:t>
+      </w:r>
+      <w:r>
+        <w:rPr>
+          <w:rFonts w:ascii="Consolas" w:eastAsia="Times New Roman" w:hAnsi="Consolas" w:cs="Times New Roman"/>
+          <w:color w:val="9CDCFE"/>
+          <w:sz w:val="21"/>
+          <w:szCs w:val="21"/>
+          <w:lang w:eastAsia="es-AR"/>
+        </w:rPr>
+        <w:t>desactivo</w:t>
+      </w:r>
+      <w:r>
+        <w:rPr>
+          <w:rFonts w:ascii="Consolas" w:eastAsia="Times New Roman" w:hAnsi="Consolas" w:cs="Times New Roman"/>
+          <w:color w:val="D4D4D4"/>
+          <w:sz w:val="21"/>
+          <w:szCs w:val="21"/>
+          <w:lang w:eastAsia="es-AR"/>
+        </w:rPr>
+        <w:t>) {</w:t>
+      </w:r>
+    </w:p>
+    <w:p>
+      <w:pPr>
+        <w:shd w:val="clear" w:color="auto" w:fill="1E1E1E"/>
+        <w:spacing w:after="0" w:line="285" w:lineRule="atLeast"/>
+        <w:rPr>
+          <w:rFonts w:ascii="Consolas" w:eastAsia="Times New Roman" w:hAnsi="Consolas" w:cs="Times New Roman"/>
+          <w:color w:val="D4D4D4"/>
+          <w:sz w:val="21"/>
+          <w:szCs w:val="21"/>
+          <w:lang w:eastAsia="es-AR"/>
+        </w:rPr>
+      </w:pPr>
+      <w:r>
+        <w:rPr>
+          <w:rFonts w:ascii="Consolas" w:eastAsia="Times New Roman" w:hAnsi="Consolas" w:cs="Times New Roman"/>
+          <w:color w:val="D4D4D4"/>
+          <w:sz w:val="21"/>
+          <w:szCs w:val="21"/>
+          <w:lang w:eastAsia="es-AR"/>
+        </w:rPr>
+        <w:t>            </w:t>
+      </w:r>
+      <w:r>
+        <w:rPr>
+          <w:rFonts w:ascii="Consolas" w:eastAsia="Times New Roman" w:hAnsi="Consolas" w:cs="Times New Roman"/>
+          <w:color w:val="9CDCFE"/>
+          <w:sz w:val="21"/>
+          <w:szCs w:val="21"/>
+          <w:lang w:eastAsia="es-AR"/>
+        </w:rPr>
+        <w:t>activo</w:t>
+      </w:r>
+      <w:r>
+        <w:rPr>
+          <w:rFonts w:ascii="Consolas" w:eastAsia="Times New Roman" w:hAnsi="Consolas" w:cs="Times New Roman"/>
+          <w:color w:val="D4D4D4"/>
+          <w:sz w:val="21"/>
+          <w:szCs w:val="21"/>
+          <w:lang w:eastAsia="es-AR"/>
+        </w:rPr>
+        <w:t>.</w:t>
+      </w:r>
+      <w:r>
+        <w:rPr>
+          <w:rFonts w:ascii="Consolas" w:eastAsia="Times New Roman" w:hAnsi="Consolas" w:cs="Times New Roman"/>
+          <w:color w:val="DCDCAA"/>
+          <w:sz w:val="21"/>
+          <w:szCs w:val="21"/>
+          <w:lang w:eastAsia="es-AR"/>
+        </w:rPr>
+        <w:t>addEventListener</w:t>
+      </w:r>
+      <w:r>
+        <w:rPr>
+          <w:rFonts w:ascii="Consolas" w:eastAsia="Times New Roman" w:hAnsi="Consolas" w:cs="Times New Roman"/>
+          <w:color w:val="D4D4D4"/>
+          <w:sz w:val="21"/>
+          <w:szCs w:val="21"/>
+          <w:lang w:eastAsia="es-AR"/>
+        </w:rPr>
+        <w:t>(</w:t>
+      </w:r>
+      <w:r>
+        <w:rPr>
+          <w:rFonts w:ascii="Consolas" w:eastAsia="Times New Roman" w:hAnsi="Consolas" w:cs="Times New Roman"/>
+          <w:color w:val="CE9178"/>
+          <w:sz w:val="21"/>
+          <w:szCs w:val="21"/>
+          <w:lang w:eastAsia="es-AR"/>
+        </w:rPr>
+        <w:t>'mouseenter'</w:t>
+      </w:r>
+      <w:r>
+        <w:rPr>
+          <w:rFonts w:ascii="Consolas" w:eastAsia="Times New Roman" w:hAnsi="Consolas" w:cs="Times New Roman"/>
+          <w:color w:val="D4D4D4"/>
+          <w:sz w:val="21"/>
+          <w:szCs w:val="21"/>
+          <w:lang w:eastAsia="es-AR"/>
+        </w:rPr>
+        <w:t>, </w:t>
+      </w:r>
+      <w:r>
+        <w:rPr>
+          <w:rFonts w:ascii="Consolas" w:eastAsia="Times New Roman" w:hAnsi="Consolas" w:cs="Times New Roman"/>
+          <w:color w:val="9CDCFE"/>
+          <w:sz w:val="21"/>
+          <w:szCs w:val="21"/>
+          <w:lang w:eastAsia="es-AR"/>
+        </w:rPr>
+        <w:t>e</w:t>
+      </w:r>
+      <w:r>
+        <w:rPr>
+          <w:rFonts w:ascii="Consolas" w:eastAsia="Times New Roman" w:hAnsi="Consolas" w:cs="Times New Roman"/>
+          <w:color w:val="D4D4D4"/>
+          <w:sz w:val="21"/>
+          <w:szCs w:val="21"/>
+          <w:lang w:eastAsia="es-AR"/>
+        </w:rPr>
+        <w:t> </w:t>
+      </w:r>
+      <w:r>
+        <w:rPr>
+          <w:rFonts w:ascii="Consolas" w:eastAsia="Times New Roman" w:hAnsi="Consolas" w:cs="Times New Roman"/>
+          <w:color w:val="569CD6"/>
+          <w:sz w:val="21"/>
+          <w:szCs w:val="21"/>
+          <w:lang w:eastAsia="es-AR"/>
+        </w:rPr>
+        <w:t>=&gt;</w:t>
+      </w:r>
+      <w:r>
+        <w:rPr>
+          <w:rFonts w:ascii="Consolas" w:eastAsia="Times New Roman" w:hAnsi="Consolas" w:cs="Times New Roman"/>
+          <w:color w:val="D4D4D4"/>
+          <w:sz w:val="21"/>
+          <w:szCs w:val="21"/>
+          <w:lang w:eastAsia="es-AR"/>
+        </w:rPr>
+        <w:t> {</w:t>
+      </w:r>
+    </w:p>
+    <w:p>
+      <w:pPr>
+        <w:shd w:val="clear" w:color="auto" w:fill="1E1E1E"/>
+        <w:spacing w:after="0" w:line="285" w:lineRule="atLeast"/>
+        <w:rPr>
+          <w:rFonts w:ascii="Consolas" w:eastAsia="Times New Roman" w:hAnsi="Consolas" w:cs="Times New Roman"/>
+          <w:color w:val="D4D4D4"/>
+          <w:sz w:val="21"/>
+          <w:szCs w:val="21"/>
+          <w:lang w:eastAsia="es-AR"/>
+        </w:rPr>
+      </w:pPr>
+      <w:r>
+        <w:rPr>
+          <w:rFonts w:ascii="Consolas" w:eastAsia="Times New Roman" w:hAnsi="Consolas" w:cs="Times New Roman"/>
+          <w:color w:val="D4D4D4"/>
+          <w:sz w:val="21"/>
+          <w:szCs w:val="21"/>
+          <w:lang w:eastAsia="es-AR"/>
+        </w:rPr>
+        <w:t>                </w:t>
+      </w:r>
+      <w:r>
+        <w:rPr>
+          <w:rFonts w:ascii="Consolas" w:eastAsia="Times New Roman" w:hAnsi="Consolas" w:cs="Times New Roman"/>
+          <w:color w:val="9CDCFE"/>
+          <w:sz w:val="21"/>
+          <w:szCs w:val="21"/>
+          <w:lang w:eastAsia="es-AR"/>
+        </w:rPr>
+        <w:t>activo</w:t>
+      </w:r>
+      <w:r>
+        <w:rPr>
+          <w:rFonts w:ascii="Consolas" w:eastAsia="Times New Roman" w:hAnsi="Consolas" w:cs="Times New Roman"/>
+          <w:color w:val="D4D4D4"/>
+          <w:sz w:val="21"/>
+          <w:szCs w:val="21"/>
+          <w:lang w:eastAsia="es-AR"/>
+        </w:rPr>
+        <w:t>.</w:t>
+      </w:r>
+      <w:r>
+        <w:rPr>
+          <w:rFonts w:ascii="Consolas" w:eastAsia="Times New Roman" w:hAnsi="Consolas" w:cs="Times New Roman"/>
+          <w:color w:val="9CDCFE"/>
+          <w:sz w:val="21"/>
+          <w:szCs w:val="21"/>
+          <w:lang w:eastAsia="es-AR"/>
+        </w:rPr>
+        <w:t>style</w:t>
+      </w:r>
+      <w:r>
+        <w:rPr>
+          <w:rFonts w:ascii="Consolas" w:eastAsia="Times New Roman" w:hAnsi="Consolas" w:cs="Times New Roman"/>
+          <w:color w:val="D4D4D4"/>
+          <w:sz w:val="21"/>
+          <w:szCs w:val="21"/>
+          <w:lang w:eastAsia="es-AR"/>
+        </w:rPr>
+        <w:t>.</w:t>
+      </w:r>
+      <w:r>
+        <w:rPr>
+          <w:rFonts w:ascii="Consolas" w:eastAsia="Times New Roman" w:hAnsi="Consolas" w:cs="Times New Roman"/>
+          <w:color w:val="9CDCFE"/>
+          <w:sz w:val="21"/>
+          <w:szCs w:val="21"/>
+          <w:lang w:eastAsia="es-AR"/>
+        </w:rPr>
+        <w:t>backgroundColor</w:t>
+      </w:r>
+      <w:r>
+        <w:rPr>
+          <w:rFonts w:ascii="Consolas" w:eastAsia="Times New Roman" w:hAnsi="Consolas" w:cs="Times New Roman"/>
+          <w:color w:val="D4D4D4"/>
+          <w:sz w:val="21"/>
+          <w:szCs w:val="21"/>
+          <w:lang w:eastAsia="es-AR"/>
+        </w:rPr>
+        <w:t> = </w:t>
+      </w:r>
+      <w:r>
+        <w:rPr>
+          <w:rFonts w:ascii="Consolas" w:eastAsia="Times New Roman" w:hAnsi="Consolas" w:cs="Times New Roman"/>
+          <w:color w:val="CE9178"/>
+          <w:sz w:val="21"/>
+          <w:szCs w:val="21"/>
+          <w:lang w:eastAsia="es-AR"/>
+        </w:rPr>
+        <w:t>'#ececec'</w:t>
+      </w:r>
+    </w:p>
+    <w:p>
+      <w:pPr>
+        <w:shd w:val="clear" w:color="auto" w:fill="1E1E1E"/>
+        <w:spacing w:after="0" w:line="285" w:lineRule="atLeast"/>
+        <w:rPr>
+          <w:rFonts w:ascii="Consolas" w:eastAsia="Times New Roman" w:hAnsi="Consolas" w:cs="Times New Roman"/>
+          <w:color w:val="D4D4D4"/>
+          <w:sz w:val="21"/>
+          <w:szCs w:val="21"/>
+          <w:lang w:eastAsia="es-AR"/>
+        </w:rPr>
+      </w:pPr>
+      <w:r>
+        <w:rPr>
+          <w:rFonts w:ascii="Consolas" w:eastAsia="Times New Roman" w:hAnsi="Consolas" w:cs="Times New Roman"/>
+          <w:color w:val="D4D4D4"/>
+          <w:sz w:val="21"/>
+          <w:szCs w:val="21"/>
+          <w:lang w:eastAsia="es-AR"/>
+        </w:rPr>
+        <w:t>                </w:t>
+      </w:r>
+      <w:r>
+        <w:rPr>
+          <w:rFonts w:ascii="Consolas" w:eastAsia="Times New Roman" w:hAnsi="Consolas" w:cs="Times New Roman"/>
+          <w:color w:val="9CDCFE"/>
+          <w:sz w:val="21"/>
+          <w:szCs w:val="21"/>
+          <w:lang w:eastAsia="es-AR"/>
+        </w:rPr>
+        <w:t>desactivo</w:t>
+      </w:r>
+      <w:r>
+        <w:rPr>
+          <w:rFonts w:ascii="Consolas" w:eastAsia="Times New Roman" w:hAnsi="Consolas" w:cs="Times New Roman"/>
+          <w:color w:val="D4D4D4"/>
+          <w:sz w:val="21"/>
+          <w:szCs w:val="21"/>
+          <w:lang w:eastAsia="es-AR"/>
+        </w:rPr>
+        <w:t>.</w:t>
+      </w:r>
+      <w:r>
+        <w:rPr>
+          <w:rFonts w:ascii="Consolas" w:eastAsia="Times New Roman" w:hAnsi="Consolas" w:cs="Times New Roman"/>
+          <w:color w:val="9CDCFE"/>
+          <w:sz w:val="21"/>
+          <w:szCs w:val="21"/>
+          <w:lang w:eastAsia="es-AR"/>
+        </w:rPr>
+        <w:t>style</w:t>
+      </w:r>
+      <w:r>
+        <w:rPr>
+          <w:rFonts w:ascii="Consolas" w:eastAsia="Times New Roman" w:hAnsi="Consolas" w:cs="Times New Roman"/>
+          <w:color w:val="D4D4D4"/>
+          <w:sz w:val="21"/>
+          <w:szCs w:val="21"/>
+          <w:lang w:eastAsia="es-AR"/>
+        </w:rPr>
+        <w:t>.</w:t>
+      </w:r>
+      <w:r>
+        <w:rPr>
+          <w:rFonts w:ascii="Consolas" w:eastAsia="Times New Roman" w:hAnsi="Consolas" w:cs="Times New Roman"/>
+          <w:color w:val="9CDCFE"/>
+          <w:sz w:val="21"/>
+          <w:szCs w:val="21"/>
+          <w:lang w:eastAsia="es-AR"/>
+        </w:rPr>
+        <w:t>backgroundColor</w:t>
+      </w:r>
+      <w:r>
+        <w:rPr>
+          <w:rFonts w:ascii="Consolas" w:eastAsia="Times New Roman" w:hAnsi="Consolas" w:cs="Times New Roman"/>
+          <w:color w:val="D4D4D4"/>
+          <w:sz w:val="21"/>
+          <w:szCs w:val="21"/>
+          <w:lang w:eastAsia="es-AR"/>
+        </w:rPr>
+        <w:t> = </w:t>
+      </w:r>
+      <w:r>
+        <w:rPr>
+          <w:rFonts w:ascii="Consolas" w:eastAsia="Times New Roman" w:hAnsi="Consolas" w:cs="Times New Roman"/>
+          <w:color w:val="CE9178"/>
+          <w:sz w:val="21"/>
+          <w:szCs w:val="21"/>
+          <w:lang w:eastAsia="es-AR"/>
+        </w:rPr>
+        <w:t>''</w:t>
+      </w:r>
+    </w:p>
+    <w:p>
+      <w:pPr>
+        <w:shd w:val="clear" w:color="auto" w:fill="1E1E1E"/>
+        <w:spacing w:after="0" w:line="285" w:lineRule="atLeast"/>
+        <w:rPr>
+          <w:rFonts w:ascii="Consolas" w:eastAsia="Times New Roman" w:hAnsi="Consolas" w:cs="Times New Roman"/>
+          <w:color w:val="D4D4D4"/>
+          <w:sz w:val="21"/>
+          <w:szCs w:val="21"/>
+          <w:lang w:eastAsia="es-AR"/>
+        </w:rPr>
+      </w:pPr>
+      <w:r>
+        <w:rPr>
+          <w:rFonts w:ascii="Consolas" w:eastAsia="Times New Roman" w:hAnsi="Consolas" w:cs="Times New Roman"/>
+          <w:color w:val="D4D4D4"/>
+          <w:sz w:val="21"/>
+          <w:szCs w:val="21"/>
+          <w:lang w:eastAsia="es-AR"/>
+        </w:rPr>
+        <w:t>            })</w:t>
+      </w:r>
+    </w:p>
+    <w:p>
+      <w:pPr>
+        <w:shd w:val="clear" w:color="auto" w:fill="1E1E1E"/>
+        <w:spacing w:after="0" w:line="285" w:lineRule="atLeast"/>
+        <w:rPr>
+          <w:rFonts w:ascii="Consolas" w:eastAsia="Times New Roman" w:hAnsi="Consolas" w:cs="Times New Roman"/>
+          <w:color w:val="D4D4D4"/>
+          <w:sz w:val="21"/>
+          <w:szCs w:val="21"/>
+          <w:lang w:eastAsia="es-AR"/>
+        </w:rPr>
+      </w:pPr>
+      <w:r>
+        <w:rPr>
+          <w:rFonts w:ascii="Consolas" w:eastAsia="Times New Roman" w:hAnsi="Consolas" w:cs="Times New Roman"/>
+          <w:color w:val="D4D4D4"/>
+          <w:sz w:val="21"/>
+          <w:szCs w:val="21"/>
+          <w:lang w:eastAsia="es-AR"/>
+        </w:rPr>
+        <w:t>        }</w:t>
+      </w:r>
+    </w:p>
+    <w:p>
+      <w:pPr>
+        <w:rPr>
+          <w:u w:val="single"/>
+        </w:rPr>
+      </w:pPr>
+    </w:p>
+    <w:p>
+      <w:pPr>
+        <w:shd w:val="clear" w:color="auto" w:fill="1E1E1E"/>
+        <w:spacing w:after="0" w:line="285" w:lineRule="atLeast"/>
+        <w:rPr>
+          <w:rFonts w:ascii="Consolas" w:eastAsia="Times New Roman" w:hAnsi="Consolas" w:cs="Times New Roman"/>
+          <w:color w:val="D4D4D4"/>
+          <w:sz w:val="21"/>
+          <w:szCs w:val="21"/>
+          <w:lang w:eastAsia="es-AR"/>
+        </w:rPr>
+      </w:pPr>
+      <w:r>
+        <w:rPr>
+          <w:rFonts w:ascii="Consolas" w:eastAsia="Times New Roman" w:hAnsi="Consolas" w:cs="Times New Roman"/>
+          <w:color w:val="D4D4D4"/>
+          <w:sz w:val="21"/>
+          <w:szCs w:val="21"/>
+          <w:lang w:eastAsia="es-AR"/>
+        </w:rPr>
+        <w:t>        </w:t>
+      </w:r>
+      <w:r>
+        <w:rPr>
+          <w:rFonts w:ascii="Consolas" w:eastAsia="Times New Roman" w:hAnsi="Consolas" w:cs="Times New Roman"/>
+          <w:color w:val="9CDCFE"/>
+          <w:sz w:val="21"/>
+          <w:szCs w:val="21"/>
+          <w:lang w:eastAsia="es-AR"/>
+        </w:rPr>
+        <w:t>boton</w:t>
+      </w:r>
+      <w:r>
+        <w:rPr>
+          <w:rFonts w:ascii="Consolas" w:eastAsia="Times New Roman" w:hAnsi="Consolas" w:cs="Times New Roman"/>
+          <w:color w:val="D4D4D4"/>
+          <w:sz w:val="21"/>
+          <w:szCs w:val="21"/>
+          <w:lang w:eastAsia="es-AR"/>
+        </w:rPr>
+        <w:t>.</w:t>
+      </w:r>
+      <w:r>
+        <w:rPr>
+          <w:rFonts w:ascii="Consolas" w:eastAsia="Times New Roman" w:hAnsi="Consolas" w:cs="Times New Roman"/>
+          <w:color w:val="DCDCAA"/>
+          <w:sz w:val="21"/>
+          <w:szCs w:val="21"/>
+          <w:lang w:eastAsia="es-AR"/>
+        </w:rPr>
+        <w:t>addEventListener</w:t>
+      </w:r>
+      <w:r>
+        <w:rPr>
+          <w:rFonts w:ascii="Consolas" w:eastAsia="Times New Roman" w:hAnsi="Consolas" w:cs="Times New Roman"/>
+          <w:color w:val="D4D4D4"/>
+          <w:sz w:val="21"/>
+          <w:szCs w:val="21"/>
+          <w:lang w:eastAsia="es-AR"/>
+        </w:rPr>
+        <w:t>(</w:t>
+      </w:r>
+      <w:r>
+        <w:rPr>
+          <w:rFonts w:ascii="Consolas" w:eastAsia="Times New Roman" w:hAnsi="Consolas" w:cs="Times New Roman"/>
+          <w:color w:val="CE9178"/>
+          <w:sz w:val="21"/>
+          <w:szCs w:val="21"/>
+          <w:lang w:eastAsia="es-AR"/>
+        </w:rPr>
+        <w:t>'click'</w:t>
+      </w:r>
+      <w:r>
+        <w:rPr>
+          <w:rFonts w:ascii="Consolas" w:eastAsia="Times New Roman" w:hAnsi="Consolas" w:cs="Times New Roman"/>
+          <w:color w:val="D4D4D4"/>
+          <w:sz w:val="21"/>
+          <w:szCs w:val="21"/>
+          <w:lang w:eastAsia="es-AR"/>
+        </w:rPr>
+        <w:t>, () </w:t>
+      </w:r>
+      <w:r>
+        <w:rPr>
+          <w:rFonts w:ascii="Consolas" w:eastAsia="Times New Roman" w:hAnsi="Consolas" w:cs="Times New Roman"/>
+          <w:color w:val="569CD6"/>
+          <w:sz w:val="21"/>
+          <w:szCs w:val="21"/>
+          <w:lang w:eastAsia="es-AR"/>
+        </w:rPr>
+        <w:t>=&gt;</w:t>
+      </w:r>
+      <w:r>
+        <w:rPr>
+          <w:rFonts w:ascii="Consolas" w:eastAsia="Times New Roman" w:hAnsi="Consolas" w:cs="Times New Roman"/>
+          <w:color w:val="D4D4D4"/>
+          <w:sz w:val="21"/>
+          <w:szCs w:val="21"/>
+          <w:lang w:eastAsia="es-AR"/>
+        </w:rPr>
+        <w:t> {</w:t>
+      </w:r>
+    </w:p>
+    <w:p>
+      <w:pPr>
+        <w:shd w:val="clear" w:color="auto" w:fill="1E1E1E"/>
+        <w:spacing w:after="0" w:line="285" w:lineRule="atLeast"/>
+        <w:rPr>
+          <w:rFonts w:ascii="Consolas" w:eastAsia="Times New Roman" w:hAnsi="Consolas" w:cs="Times New Roman"/>
+          <w:color w:val="D4D4D4"/>
+          <w:sz w:val="21"/>
+          <w:szCs w:val="21"/>
+          <w:lang w:eastAsia="es-AR"/>
+        </w:rPr>
+      </w:pPr>
+      <w:r>
+        <w:rPr>
+          <w:rFonts w:ascii="Consolas" w:eastAsia="Times New Roman" w:hAnsi="Consolas" w:cs="Times New Roman"/>
+          <w:color w:val="D4D4D4"/>
+          <w:sz w:val="21"/>
+          <w:szCs w:val="21"/>
+          <w:lang w:eastAsia="es-AR"/>
+        </w:rPr>
+        <w:t>            </w:t>
+      </w:r>
+      <w:r>
+        <w:rPr>
+          <w:rFonts w:ascii="Consolas" w:eastAsia="Times New Roman" w:hAnsi="Consolas" w:cs="Times New Roman"/>
+          <w:color w:val="C586C0"/>
+          <w:sz w:val="21"/>
+          <w:szCs w:val="21"/>
+          <w:lang w:eastAsia="es-AR"/>
+        </w:rPr>
+        <w:t>if</w:t>
+      </w:r>
+      <w:r>
+        <w:rPr>
+          <w:rFonts w:ascii="Consolas" w:eastAsia="Times New Roman" w:hAnsi="Consolas" w:cs="Times New Roman"/>
+          <w:color w:val="D4D4D4"/>
+          <w:sz w:val="21"/>
+          <w:szCs w:val="21"/>
+          <w:lang w:eastAsia="es-AR"/>
+        </w:rPr>
+        <w:t> (</w:t>
+      </w:r>
+      <w:r>
+        <w:rPr>
+          <w:rFonts w:ascii="Consolas" w:eastAsia="Times New Roman" w:hAnsi="Consolas" w:cs="Times New Roman"/>
+          <w:color w:val="9CDCFE"/>
+          <w:sz w:val="21"/>
+          <w:szCs w:val="21"/>
+          <w:lang w:eastAsia="es-AR"/>
+        </w:rPr>
+        <w:t>boton</w:t>
+      </w:r>
+      <w:r>
+        <w:rPr>
+          <w:rFonts w:ascii="Consolas" w:eastAsia="Times New Roman" w:hAnsi="Consolas" w:cs="Times New Roman"/>
+          <w:color w:val="D4D4D4"/>
+          <w:sz w:val="21"/>
+          <w:szCs w:val="21"/>
+          <w:lang w:eastAsia="es-AR"/>
+        </w:rPr>
+        <w:t>.</w:t>
+      </w:r>
+      <w:r>
+        <w:rPr>
+          <w:rFonts w:ascii="Consolas" w:eastAsia="Times New Roman" w:hAnsi="Consolas" w:cs="Times New Roman"/>
+          <w:color w:val="9CDCFE"/>
+          <w:sz w:val="21"/>
+          <w:szCs w:val="21"/>
+          <w:lang w:eastAsia="es-AR"/>
+        </w:rPr>
+        <w:t>innerText</w:t>
+      </w:r>
+      <w:r>
+        <w:rPr>
+          <w:rFonts w:ascii="Consolas" w:eastAsia="Times New Roman" w:hAnsi="Consolas" w:cs="Times New Roman"/>
+          <w:color w:val="D4D4D4"/>
+          <w:sz w:val="21"/>
+          <w:szCs w:val="21"/>
+          <w:lang w:eastAsia="es-AR"/>
+        </w:rPr>
+        <w:t> == </w:t>
+      </w:r>
+      <w:r>
+        <w:rPr>
+          <w:rFonts w:ascii="Consolas" w:eastAsia="Times New Roman" w:hAnsi="Consolas" w:cs="Times New Roman"/>
+          <w:color w:val="CE9178"/>
+          <w:sz w:val="21"/>
+          <w:szCs w:val="21"/>
+          <w:lang w:eastAsia="es-AR"/>
+        </w:rPr>
+        <w:t>'Read More...'</w:t>
+      </w:r>
+      <w:r>
+        <w:rPr>
+          <w:rFonts w:ascii="Consolas" w:eastAsia="Times New Roman" w:hAnsi="Consolas" w:cs="Times New Roman"/>
+          <w:color w:val="D4D4D4"/>
+          <w:sz w:val="21"/>
+          <w:szCs w:val="21"/>
+          <w:lang w:eastAsia="es-AR"/>
+        </w:rPr>
+        <w:t>) {</w:t>
+      </w:r>
+    </w:p>
+    <w:p>
+      <w:pPr>
+        <w:shd w:val="clear" w:color="auto" w:fill="1E1E1E"/>
+        <w:spacing w:after="0" w:line="285" w:lineRule="atLeast"/>
+        <w:rPr>
+          <w:rFonts w:ascii="Consolas" w:eastAsia="Times New Roman" w:hAnsi="Consolas" w:cs="Times New Roman"/>
+          <w:color w:val="D4D4D4"/>
+          <w:sz w:val="21"/>
+          <w:szCs w:val="21"/>
+          <w:lang w:eastAsia="es-AR"/>
+        </w:rPr>
+      </w:pPr>
+      <w:r>
+        <w:rPr>
+          <w:rFonts w:ascii="Consolas" w:eastAsia="Times New Roman" w:hAnsi="Consolas" w:cs="Times New Roman"/>
+          <w:color w:val="D4D4D4"/>
+          <w:sz w:val="21"/>
+          <w:szCs w:val="21"/>
+          <w:lang w:eastAsia="es-AR"/>
+        </w:rPr>
+        <w:t>                </w:t>
+      </w:r>
+      <w:r>
+        <w:rPr>
+          <w:rFonts w:ascii="Consolas" w:eastAsia="Times New Roman" w:hAnsi="Consolas" w:cs="Times New Roman"/>
+          <w:color w:val="9CDCFE"/>
+          <w:sz w:val="21"/>
+          <w:szCs w:val="21"/>
+          <w:lang w:eastAsia="es-AR"/>
+        </w:rPr>
+        <w:t>boton</w:t>
+      </w:r>
+      <w:r>
+        <w:rPr>
+          <w:rFonts w:ascii="Consolas" w:eastAsia="Times New Roman" w:hAnsi="Consolas" w:cs="Times New Roman"/>
+          <w:color w:val="D4D4D4"/>
+          <w:sz w:val="21"/>
+          <w:szCs w:val="21"/>
+          <w:lang w:eastAsia="es-AR"/>
+        </w:rPr>
+        <w:t>.</w:t>
+      </w:r>
+      <w:r>
+        <w:rPr>
+          <w:rFonts w:ascii="Consolas" w:eastAsia="Times New Roman" w:hAnsi="Consolas" w:cs="Times New Roman"/>
+          <w:color w:val="9CDCFE"/>
+          <w:sz w:val="21"/>
+          <w:szCs w:val="21"/>
+          <w:lang w:eastAsia="es-AR"/>
+        </w:rPr>
+        <w:t>innerText</w:t>
+      </w:r>
+      <w:r>
+        <w:rPr>
+          <w:rFonts w:ascii="Consolas" w:eastAsia="Times New Roman" w:hAnsi="Consolas" w:cs="Times New Roman"/>
+          <w:color w:val="D4D4D4"/>
+          <w:sz w:val="21"/>
+          <w:szCs w:val="21"/>
+          <w:lang w:eastAsia="es-AR"/>
+        </w:rPr>
+        <w:t> = </w:t>
+      </w:r>
+      <w:r>
+        <w:rPr>
+          <w:rFonts w:ascii="Consolas" w:eastAsia="Times New Roman" w:hAnsi="Consolas" w:cs="Times New Roman"/>
+          <w:color w:val="CE9178"/>
+          <w:sz w:val="21"/>
+          <w:szCs w:val="21"/>
+          <w:lang w:eastAsia="es-AR"/>
+        </w:rPr>
+        <w:t>'Read Less'</w:t>
+      </w:r>
+    </w:p>
+    <w:p>
+      <w:pPr>
+        <w:shd w:val="clear" w:color="auto" w:fill="1E1E1E"/>
+        <w:spacing w:after="0" w:line="285" w:lineRule="atLeast"/>
+        <w:rPr>
+          <w:rFonts w:ascii="Consolas" w:eastAsia="Times New Roman" w:hAnsi="Consolas" w:cs="Times New Roman"/>
+          <w:color w:val="D4D4D4"/>
+          <w:sz w:val="21"/>
+          <w:szCs w:val="21"/>
+          <w:lang w:eastAsia="es-AR"/>
+        </w:rPr>
+      </w:pPr>
+      <w:r>
+        <w:rPr>
+          <w:rFonts w:ascii="Consolas" w:eastAsia="Times New Roman" w:hAnsi="Consolas" w:cs="Times New Roman"/>
+          <w:color w:val="D4D4D4"/>
+          <w:sz w:val="21"/>
+          <w:szCs w:val="21"/>
+          <w:lang w:eastAsia="es-AR"/>
+        </w:rPr>
+        <w:t>            } </w:t>
+      </w:r>
+      <w:r>
+        <w:rPr>
+          <w:rFonts w:ascii="Consolas" w:eastAsia="Times New Roman" w:hAnsi="Consolas" w:cs="Times New Roman"/>
+          <w:color w:val="C586C0"/>
+          <w:sz w:val="21"/>
+          <w:szCs w:val="21"/>
+          <w:lang w:eastAsia="es-AR"/>
+        </w:rPr>
+        <w:t>else</w:t>
+      </w:r>
+      <w:r>
+        <w:rPr>
+          <w:rFonts w:ascii="Consolas" w:eastAsia="Times New Roman" w:hAnsi="Consolas" w:cs="Times New Roman"/>
+          <w:color w:val="D4D4D4"/>
+          <w:sz w:val="21"/>
+          <w:szCs w:val="21"/>
+          <w:lang w:eastAsia="es-AR"/>
+        </w:rPr>
+        <w:t> {</w:t>
+      </w:r>
+    </w:p>
+    <w:p>
+      <w:pPr>
+        <w:shd w:val="clear" w:color="auto" w:fill="1E1E1E"/>
+        <w:spacing w:after="0" w:line="285" w:lineRule="atLeast"/>
+        <w:rPr>
+          <w:rFonts w:ascii="Consolas" w:eastAsia="Times New Roman" w:hAnsi="Consolas" w:cs="Times New Roman"/>
+          <w:color w:val="D4D4D4"/>
+          <w:sz w:val="21"/>
+          <w:szCs w:val="21"/>
+          <w:lang w:eastAsia="es-AR"/>
+        </w:rPr>
+      </w:pPr>
+      <w:r>
+        <w:rPr>
+          <w:rFonts w:ascii="Consolas" w:eastAsia="Times New Roman" w:hAnsi="Consolas" w:cs="Times New Roman"/>
+          <w:color w:val="D4D4D4"/>
+          <w:sz w:val="21"/>
+          <w:szCs w:val="21"/>
+          <w:lang w:eastAsia="es-AR"/>
+        </w:rPr>
+        <w:t>                </w:t>
+      </w:r>
+      <w:r>
+        <w:rPr>
+          <w:rFonts w:ascii="Consolas" w:eastAsia="Times New Roman" w:hAnsi="Consolas" w:cs="Times New Roman"/>
+          <w:color w:val="9CDCFE"/>
+          <w:sz w:val="21"/>
+          <w:szCs w:val="21"/>
+          <w:lang w:eastAsia="es-AR"/>
+        </w:rPr>
+        <w:t>boton</w:t>
+      </w:r>
+      <w:r>
+        <w:rPr>
+          <w:rFonts w:ascii="Consolas" w:eastAsia="Times New Roman" w:hAnsi="Consolas" w:cs="Times New Roman"/>
+          <w:color w:val="D4D4D4"/>
+          <w:sz w:val="21"/>
+          <w:szCs w:val="21"/>
+          <w:lang w:eastAsia="es-AR"/>
+        </w:rPr>
+        <w:t>.</w:t>
+      </w:r>
+      <w:r>
+        <w:rPr>
+          <w:rFonts w:ascii="Consolas" w:eastAsia="Times New Roman" w:hAnsi="Consolas" w:cs="Times New Roman"/>
+          <w:color w:val="9CDCFE"/>
+          <w:sz w:val="21"/>
+          <w:szCs w:val="21"/>
+          <w:lang w:eastAsia="es-AR"/>
+        </w:rPr>
+        <w:t>innerText</w:t>
+      </w:r>
+      <w:r>
+        <w:rPr>
+          <w:rFonts w:ascii="Consolas" w:eastAsia="Times New Roman" w:hAnsi="Consolas" w:cs="Times New Roman"/>
+          <w:color w:val="D4D4D4"/>
+          <w:sz w:val="21"/>
+          <w:szCs w:val="21"/>
+          <w:lang w:eastAsia="es-AR"/>
+        </w:rPr>
+        <w:t> = </w:t>
+      </w:r>
+      <w:r>
+        <w:rPr>
+          <w:rFonts w:ascii="Consolas" w:eastAsia="Times New Roman" w:hAnsi="Consolas" w:cs="Times New Roman"/>
+          <w:color w:val="CE9178"/>
+          <w:sz w:val="21"/>
+          <w:szCs w:val="21"/>
+          <w:lang w:eastAsia="es-AR"/>
+        </w:rPr>
+        <w:t>'Read More...'</w:t>
+      </w:r>
+      <w:r>
+        <w:rPr>
+          <w:rFonts w:ascii="Consolas" w:eastAsia="Times New Roman" w:hAnsi="Consolas" w:cs="Times New Roman"/>
+          <w:color w:val="D4D4D4"/>
+          <w:sz w:val="21"/>
+          <w:szCs w:val="21"/>
+          <w:lang w:eastAsia="es-AR"/>
+        </w:rPr>
+        <w:t>    </w:t>
+      </w:r>
+    </w:p>
+    <w:p>
+      <w:pPr>
+        <w:shd w:val="clear" w:color="auto" w:fill="1E1E1E"/>
+        <w:spacing w:after="0" w:line="285" w:lineRule="atLeast"/>
+        <w:rPr>
+          <w:rFonts w:ascii="Consolas" w:eastAsia="Times New Roman" w:hAnsi="Consolas" w:cs="Times New Roman"/>
+          <w:color w:val="D4D4D4"/>
+          <w:sz w:val="21"/>
+          <w:szCs w:val="21"/>
+          <w:lang w:eastAsia="es-AR"/>
+        </w:rPr>
+      </w:pPr>
+      <w:r>
+        <w:rPr>
+          <w:rFonts w:ascii="Consolas" w:eastAsia="Times New Roman" w:hAnsi="Consolas" w:cs="Times New Roman"/>
+          <w:color w:val="D4D4D4"/>
+          <w:sz w:val="21"/>
+          <w:szCs w:val="21"/>
+          <w:lang w:eastAsia="es-AR"/>
+        </w:rPr>
+        <w:t>            }</w:t>
+      </w:r>
+    </w:p>
+    <w:p>
+      <w:pPr>
+        <w:shd w:val="clear" w:color="auto" w:fill="1E1E1E"/>
+        <w:spacing w:after="0" w:line="285" w:lineRule="atLeast"/>
+        <w:rPr>
+          <w:rFonts w:ascii="Consolas" w:eastAsia="Times New Roman" w:hAnsi="Consolas" w:cs="Times New Roman"/>
+          <w:color w:val="D4D4D4"/>
+          <w:sz w:val="21"/>
+          <w:szCs w:val="21"/>
+          <w:lang w:eastAsia="es-AR"/>
+        </w:rPr>
+      </w:pPr>
+      <w:r>
+        <w:rPr>
+          <w:rFonts w:ascii="Consolas" w:eastAsia="Times New Roman" w:hAnsi="Consolas" w:cs="Times New Roman"/>
+          <w:color w:val="D4D4D4"/>
+          <w:sz w:val="21"/>
+          <w:szCs w:val="21"/>
+          <w:lang w:eastAsia="es-AR"/>
+        </w:rPr>
+        <w:t>        })</w:t>
+      </w:r>
+    </w:p>
+    <w:p>
+      <w:pPr>
+        <w:rPr>
+          <w:u w:val="single"/>
+        </w:rPr>
+      </w:pPr>
     </w:p>
     <w:p/>
     <w:p>

</xml_diff>